<commit_message>
fix: add source coude style
</commit_message>
<xml_diff>
--- a/reference.docx
+++ b/reference.docx
@@ -1326,8 +1326,9 @@
     <w:name w:val="Verbatim Char"/>
     <w:basedOn w:val="BodyTextChar"/>
     <w:rPr>
-      <w:rFonts w:ascii="Consolas" w:hAnsi="Consolas"/>
-      <w:sz w:val="22"/>
+      <w:rFonts w:ascii="Times New Roman" w:eastAsia="仿宋_GB2312" w:hAnsi="Times New Roman"/>
+      <w:sz w:val="28"/>
+      <w:szC w:val="18"/>
     </w:rPr>
   </w:style>
   <w:style w:type="character" w:customStyle="1" w:styleId="SectionNumber">
@@ -1424,6 +1425,21 @@
   <w:style w:type="character" w:styleId="PageNumber">
     <w:name w:val="page number"/>
     <w:basedOn w:val="DefaultParagraphFont"/>
+  </w:style>
+  <w:style w:type="paragraph" w:customStyle="1" w:styleId="SourceCode">
+    <w:name w:val="Source Code"/>
+    <w:basedOn w:val="Normal"/>
+    <w:link w:val="VerbatimChar"/>
+    <w:pPr>
+      <w:pBdr>
+        <w:top w:val="single" w:sz="4" w:space="1" w:color="auto"/>
+        <w:left w:val="single" w:sz="4" w:space="4" w:color="auto"/>
+        <w:bottom w:val="single" w:sz="4" w:space="1" w:color="auto"/>
+        <w:right w:val="single" w:sz="4" w:space="4" w:color="auto"/>
+      </w:pBdr>
+      <w:shd w:val="clear" w:color="auto" w:fill="D9D9D9" w:themeFill="background1" w:themeFillShade="D9"/>
+      <w:wordWrap w:val="0"/>
+    </w:pPr>
   </w:style>
 </w:styles>
 </file>

</xml_diff>